<commit_message>
add Competitive.docx from https://github.com/phonemons/phonemons.github.io.git
</commit_message>
<xml_diff>
--- a/branches/main/Competitive.docx
+++ b/branches/main/Competitive.docx
@@ -1,474 +1,675 @@
 
 <file path=word/document.xml><?xml version="1.0" encoding="utf-8"?>
-<w:document xmlns:wpc="http://schemas.microsoft.com/office/word/2010/wordprocessingCanvas" xmlns:mc="http://schemas.openxmlformats.org/markup-compatibility/2006" xmlns:o="urn:schemas-microsoft-com:office:office" xmlns:r="http://schemas.openxmlformats.org/officeDocument/2006/relationships" xmlns:m="http://schemas.openxmlformats.org/officeDocument/2006/math" xmlns:v="urn:schemas-microsoft-com:vml" xmlns:wp14="http://schemas.microsoft.com/office/word/2010/wordprocessingDrawing" xmlns:wp="http://schemas.openxmlformats.org/drawingml/2006/wordprocessingDrawing" xmlns:w10="urn:schemas-microsoft-com:office:word" xmlns:w="http://schemas.openxmlformats.org/wordprocessingml/2006/main" xmlns:w14="http://schemas.microsoft.com/office/word/2010/wordml" xmlns:w15="http://schemas.microsoft.com/office/word/2012/wordml" xmlns:wpg="http://schemas.microsoft.com/office/word/2010/wordprocessingGroup" xmlns:wpi="http://schemas.microsoft.com/office/word/2010/wordprocessingInk" xmlns:wne="http://schemas.microsoft.com/office/word/2006/wordml" xmlns:wps="http://schemas.microsoft.com/office/word/2010/wordprocessingShape" mc:Ignorable="w14 w15 wp14">
+<w:document xmlns:wpc="http://schemas.microsoft.com/office/word/2010/wordprocessingCanvas" xmlns:cx="http://schemas.microsoft.com/office/drawing/2014/chartex" xmlns:cx1="http://schemas.microsoft.com/office/drawing/2015/9/8/chartex" xmlns:cx2="http://schemas.microsoft.com/office/drawing/2015/10/21/chartex" xmlns:cx3="http://schemas.microsoft.com/office/drawing/2016/5/9/chartex" xmlns:cx4="http://schemas.microsoft.com/office/drawing/2016/5/10/chartex" xmlns:cx5="http://schemas.microsoft.com/office/drawing/2016/5/11/chartex" xmlns:cx6="http://schemas.microsoft.com/office/drawing/2016/5/12/chartex" xmlns:cx7="http://schemas.microsoft.com/office/drawing/2016/5/13/chartex" xmlns:cx8="http://schemas.microsoft.com/office/drawing/2016/5/14/chartex" xmlns:mc="http://schemas.openxmlformats.org/markup-compatibility/2006" xmlns:aink="http://schemas.microsoft.com/office/drawing/2016/ink" xmlns:am3d="http://schemas.microsoft.com/office/drawing/2017/model3d" xmlns:o="urn:schemas-microsoft-com:office:office" xmlns:r="http://schemas.openxmlformats.org/officeDocument/2006/relationships" xmlns:m="http://schemas.openxmlformats.org/officeDocument/2006/math" xmlns:v="urn:schemas-microsoft-com:vml" xmlns:wp14="http://schemas.microsoft.com/office/word/2010/wordprocessingDrawing" xmlns:wp="http://schemas.openxmlformats.org/drawingml/2006/wordprocessingDrawing" xmlns:w10="urn:schemas-microsoft-com:office:word" xmlns:w="http://schemas.openxmlformats.org/wordprocessingml/2006/main" xmlns:w14="http://schemas.microsoft.com/office/word/2010/wordml" xmlns:w15="http://schemas.microsoft.com/office/word/2012/wordml" xmlns:w16cid="http://schemas.microsoft.com/office/word/2016/wordml/cid" xmlns:w16se="http://schemas.microsoft.com/office/word/2015/wordml/symex" xmlns:wpg="http://schemas.microsoft.com/office/word/2010/wordprocessingGroup" xmlns:wpi="http://schemas.microsoft.com/office/word/2010/wordprocessingInk" xmlns:wne="http://schemas.microsoft.com/office/word/2006/wordml" xmlns:wps="http://schemas.microsoft.com/office/word/2010/wordprocessingShape" mc:Ignorable="w14 w15 w16se w16cid wp14">
   <w:background w:color="FFFFFF"/>
   <w:body>
     <w:p>
-      <w:r>
-        <w:rPr>
-          <w:b/>
+      <w:pPr>
+        <w:rPr>
+          <w:lang w:val="en-US"/>
+        </w:rPr>
+      </w:pPr>
+      <w:r>
+        <w:rPr>
+          <w:b/>
+          <w:lang w:val="en-US"/>
         </w:rPr>
         <w:t>Status</w:t>
       </w:r>
       <w:r>
-        <w:t>: Velocidade, Força, Poder, Defesa, Reflexos, Empatia, Obediência, Defesa, Precisão.</w:t>
+        <w:rPr>
+          <w:lang w:val="en-US"/>
+        </w:rPr>
+        <w:t xml:space="preserve">: </w:t>
+      </w:r>
+      <w:r>
+        <w:rPr>
+          <w:lang w:val="en-US"/>
+        </w:rPr>
+        <w:t>Speed, Strength, Power, Defense, Reflexes, Empathy, Obedience, Defense, Accuracy</w:t>
+      </w:r>
+      <w:r>
+        <w:rPr>
+          <w:lang w:val="en-US"/>
+        </w:rPr>
+        <w:t>.</w:t>
+      </w:r>
+    </w:p>
+    <w:p>
+      <w:pPr>
+        <w:rPr>
+          <w:lang w:val="en-US"/>
+        </w:rPr>
+      </w:pPr>
+    </w:p>
+    <w:p>
+      <w:pPr>
+        <w:rPr>
+          <w:lang w:val="en-US"/>
+        </w:rPr>
+      </w:pPr>
+      <w:r>
+        <w:rPr>
+          <w:b/>
+          <w:lang w:val="en-US"/>
+        </w:rPr>
+        <w:t>Mod</w:t>
+      </w:r>
+      <w:r>
+        <w:rPr>
+          <w:b/>
+          <w:lang w:val="en-US"/>
+        </w:rPr>
+        <w:t>e</w:t>
+      </w:r>
+      <w:r>
+        <w:rPr>
+          <w:b/>
+          <w:lang w:val="en-US"/>
+        </w:rPr>
+        <w:t>s</w:t>
+      </w:r>
+      <w:r>
+        <w:rPr>
+          <w:lang w:val="en-US"/>
+        </w:rPr>
+        <w:t xml:space="preserve">: </w:t>
+      </w:r>
+      <w:r>
+        <w:rPr>
+          <w:lang w:val="en-US"/>
+        </w:rPr>
+        <w:t>Singles, Doubles and Triples. Can have up to 6 players in the same fight (teams of 3).</w:t>
+      </w:r>
+    </w:p>
+    <w:p>
+      <w:pPr>
+        <w:rPr>
+          <w:lang w:val="en-US"/>
+        </w:rPr>
+      </w:pPr>
+    </w:p>
+    <w:p>
+      <w:pPr>
+        <w:rPr>
+          <w:lang w:val="en-US"/>
+        </w:rPr>
+      </w:pPr>
+      <w:r>
+        <w:rPr>
+          <w:b/>
+          <w:lang w:val="en-US"/>
+        </w:rPr>
+        <w:t>Transmuta</w:t>
+      </w:r>
+      <w:r>
+        <w:rPr>
+          <w:b/>
+          <w:lang w:val="en-US"/>
+        </w:rPr>
+        <w:t>tions</w:t>
+      </w:r>
+      <w:r>
+        <w:rPr>
+          <w:lang w:val="en-US"/>
+        </w:rPr>
+        <w:t xml:space="preserve">: </w:t>
+      </w:r>
+      <w:proofErr w:type="spellStart"/>
+      <w:r>
+        <w:rPr>
+          <w:lang w:val="en-US"/>
+        </w:rPr>
+        <w:t>Phonemons</w:t>
+      </w:r>
+      <w:proofErr w:type="spellEnd"/>
+      <w:r>
+        <w:rPr>
+          <w:lang w:val="en-US"/>
+        </w:rPr>
+        <w:t xml:space="preserve">, besides transforming (temporary), may undergo metamorphosis (permanent) in the middle of battle. </w:t>
+      </w:r>
+      <w:proofErr w:type="spellStart"/>
+      <w:r>
+        <w:rPr>
+          <w:lang w:val="en-US"/>
+        </w:rPr>
+        <w:t>Phonemons</w:t>
+      </w:r>
+      <w:proofErr w:type="spellEnd"/>
+      <w:r>
+        <w:rPr>
+          <w:lang w:val="en-US"/>
+        </w:rPr>
+        <w:t xml:space="preserve"> can only transform when they have a good connection with the trainer and / or when properly energized, and can only morph when they have </w:t>
+      </w:r>
+      <w:proofErr w:type="gramStart"/>
+      <w:r>
+        <w:rPr>
+          <w:lang w:val="en-US"/>
+        </w:rPr>
+        <w:t>sufficient</w:t>
+      </w:r>
+      <w:proofErr w:type="gramEnd"/>
+      <w:r>
+        <w:rPr>
+          <w:lang w:val="en-US"/>
+        </w:rPr>
+        <w:t xml:space="preserve"> experience, when properly energized or by some other external factor.</w:t>
+      </w:r>
+    </w:p>
+    <w:p>
+      <w:pPr>
+        <w:rPr>
+          <w:lang w:val="en-US"/>
+        </w:rPr>
+      </w:pPr>
+    </w:p>
+    <w:p>
+      <w:pPr>
+        <w:rPr>
+          <w:lang w:val="en-US"/>
+        </w:rPr>
+      </w:pPr>
+      <w:r>
+        <w:rPr>
+          <w:lang w:val="en-US"/>
+        </w:rPr>
+        <w:t xml:space="preserve">The only </w:t>
+      </w:r>
+      <w:proofErr w:type="spellStart"/>
+      <w:r>
+        <w:rPr>
+          <w:lang w:val="en-US"/>
+        </w:rPr>
+        <w:t>phonemon</w:t>
+      </w:r>
+      <w:proofErr w:type="spellEnd"/>
+      <w:r>
+        <w:rPr>
+          <w:lang w:val="en-US"/>
+        </w:rPr>
+        <w:t xml:space="preserve"> that has not changed in a conventional way is </w:t>
+      </w:r>
+      <w:proofErr w:type="spellStart"/>
+      <w:r>
+        <w:rPr>
+          <w:lang w:val="en-US"/>
+        </w:rPr>
+        <w:t>Platrans</w:t>
+      </w:r>
+      <w:proofErr w:type="spellEnd"/>
+      <w:r>
+        <w:rPr>
+          <w:lang w:val="en-US"/>
+        </w:rPr>
+        <w:t>, which becomes the closest opponent of random choice, trainer choice, or AI reasoning.</w:t>
+      </w:r>
+    </w:p>
+    <w:p>
+      <w:pPr>
+        <w:rPr>
+          <w:lang w:val="en-US"/>
+        </w:rPr>
+      </w:pPr>
+    </w:p>
+    <w:p>
+      <w:pPr>
+        <w:rPr>
+          <w:b/>
+          <w:lang w:val="en-US"/>
+        </w:rPr>
+      </w:pPr>
+      <w:r>
+        <w:rPr>
+          <w:b/>
+          <w:lang w:val="en-US"/>
+        </w:rPr>
+        <w:t>Dodge</w:t>
+      </w:r>
+      <w:r>
+        <w:rPr>
+          <w:lang w:val="en-US"/>
+        </w:rPr>
+        <w:t>: can be up (left, in platform view), down (right) and between these two, rolling.</w:t>
+      </w:r>
+    </w:p>
+    <w:p>
+      <w:pPr>
+        <w:rPr>
+          <w:lang w:val="en-US"/>
+        </w:rPr>
+      </w:pPr>
+    </w:p>
+    <w:p>
+      <w:pPr>
+        <w:rPr>
+          <w:lang w:val="en-US"/>
+        </w:rPr>
+      </w:pPr>
+      <w:proofErr w:type="spellStart"/>
+      <w:r>
+        <w:rPr>
+          <w:b/>
+          <w:lang w:val="en-US"/>
+        </w:rPr>
+        <w:t>Autori</w:t>
+      </w:r>
+      <w:r>
+        <w:rPr>
+          <w:b/>
+          <w:lang w:val="en-US"/>
+        </w:rPr>
+        <w:t>thy</w:t>
+      </w:r>
+      <w:proofErr w:type="spellEnd"/>
+      <w:r>
+        <w:rPr>
+          <w:lang w:val="en-US"/>
+        </w:rPr>
+        <w:t xml:space="preserve">: </w:t>
+      </w:r>
+      <w:r>
+        <w:rPr>
+          <w:lang w:val="en-US"/>
+        </w:rPr>
+        <w:t xml:space="preserve">Even caught, </w:t>
+      </w:r>
+      <w:proofErr w:type="spellStart"/>
+      <w:r>
+        <w:rPr>
+          <w:lang w:val="en-US"/>
+        </w:rPr>
+        <w:t>phonemons</w:t>
+      </w:r>
+      <w:proofErr w:type="spellEnd"/>
+      <w:r>
+        <w:rPr>
+          <w:lang w:val="en-US"/>
+        </w:rPr>
+        <w:t xml:space="preserve"> may not obey the trainer or know how to fight. It is up to the trainer / breeder to train them in a tiring and very elaborate training.</w:t>
+      </w:r>
+    </w:p>
+    <w:p>
+      <w:pPr>
+        <w:rPr>
+          <w:lang w:val="en-US"/>
+        </w:rPr>
+      </w:pPr>
+    </w:p>
+    <w:p>
+      <w:pPr>
+        <w:rPr>
+          <w:b/>
+          <w:lang w:val="en-US"/>
+        </w:rPr>
+      </w:pPr>
+      <w:r>
+        <w:rPr>
+          <w:b/>
+          <w:lang w:val="en-US"/>
+        </w:rPr>
+        <w:t>Power Mixing</w:t>
+      </w:r>
+      <w:r>
+        <w:rPr>
+          <w:lang w:val="en-US"/>
+        </w:rPr>
+        <w:t xml:space="preserve">: There will be power mixing, which can make the powers of two enemies, two partners or the same </w:t>
+      </w:r>
+      <w:proofErr w:type="spellStart"/>
+      <w:r>
+        <w:rPr>
+          <w:lang w:val="en-US"/>
+        </w:rPr>
+        <w:t>phonemon</w:t>
+      </w:r>
+      <w:proofErr w:type="spellEnd"/>
+      <w:r>
+        <w:rPr>
+          <w:lang w:val="en-US"/>
+        </w:rPr>
+        <w:t xml:space="preserve"> collide, weakening / destroying one or the other, mixing, moving forward or backward (physics). applied here).</w:t>
+      </w:r>
+    </w:p>
+    <w:p>
+      <w:pPr>
+        <w:rPr>
+          <w:lang w:val="en-US"/>
+        </w:rPr>
+      </w:pPr>
+    </w:p>
+    <w:p>
+      <w:pPr>
+        <w:rPr>
+          <w:lang w:val="en-US"/>
+        </w:rPr>
+      </w:pPr>
+      <w:proofErr w:type="spellStart"/>
+      <w:r>
+        <w:rPr>
+          <w:b/>
+          <w:lang w:val="en-US"/>
+        </w:rPr>
+        <w:t>Availai</w:t>
+      </w:r>
+      <w:r>
+        <w:rPr>
+          <w:b/>
+          <w:lang w:val="en-US"/>
+        </w:rPr>
+        <w:t>b</w:t>
+      </w:r>
+      <w:r>
+        <w:rPr>
+          <w:b/>
+          <w:lang w:val="en-US"/>
+        </w:rPr>
+        <w:t>i</w:t>
+      </w:r>
+      <w:r>
+        <w:rPr>
+          <w:b/>
+          <w:lang w:val="en-US"/>
+        </w:rPr>
+        <w:t>lity</w:t>
+      </w:r>
+      <w:proofErr w:type="spellEnd"/>
+      <w:r>
+        <w:rPr>
+          <w:lang w:val="en-US"/>
+        </w:rPr>
+        <w:t xml:space="preserve">: You must scan a phone card and then release a </w:t>
+      </w:r>
+      <w:proofErr w:type="spellStart"/>
+      <w:r>
+        <w:rPr>
+          <w:lang w:val="en-US"/>
+        </w:rPr>
+        <w:t>phonemon</w:t>
+      </w:r>
+      <w:proofErr w:type="spellEnd"/>
+      <w:r>
+        <w:rPr>
+          <w:lang w:val="en-US"/>
+        </w:rPr>
+        <w:t xml:space="preserve"> for a maximum of two hours, then it will be </w:t>
+      </w:r>
+      <w:proofErr w:type="gramStart"/>
+      <w:r>
+        <w:rPr>
+          <w:lang w:val="en-US"/>
+        </w:rPr>
+        <w:t>collected</w:t>
+      </w:r>
+      <w:proofErr w:type="gramEnd"/>
+      <w:r>
+        <w:rPr>
+          <w:lang w:val="en-US"/>
+        </w:rPr>
+        <w:t xml:space="preserve"> and you will have to re-scan it. While a </w:t>
+      </w:r>
+      <w:proofErr w:type="spellStart"/>
+      <w:r>
+        <w:rPr>
+          <w:lang w:val="en-US"/>
+        </w:rPr>
+        <w:t>phonemon</w:t>
+      </w:r>
+      <w:proofErr w:type="spellEnd"/>
+      <w:r>
+        <w:rPr>
+          <w:lang w:val="en-US"/>
+        </w:rPr>
+        <w:t xml:space="preserve"> has been released / scanned, those who have the same code as your </w:t>
+      </w:r>
+      <w:proofErr w:type="spellStart"/>
+      <w:r>
+        <w:rPr>
+          <w:lang w:val="en-US"/>
+        </w:rPr>
+        <w:t>phonemon</w:t>
+      </w:r>
+      <w:proofErr w:type="spellEnd"/>
+      <w:r>
+        <w:rPr>
+          <w:lang w:val="en-US"/>
+        </w:rPr>
+        <w:t xml:space="preserve"> will not be able to use it, they will be busy (phone cards will be universal ports, just like S.A Monsters ports). </w:t>
+      </w:r>
+      <w:proofErr w:type="spellStart"/>
+      <w:r>
+        <w:rPr>
+          <w:lang w:val="en-US"/>
+        </w:rPr>
+        <w:t>Phonemons</w:t>
+      </w:r>
+      <w:proofErr w:type="spellEnd"/>
+      <w:r>
+        <w:rPr>
+          <w:lang w:val="en-US"/>
+        </w:rPr>
+        <w:t xml:space="preserve"> will not be stored on the cards themselves, only links to where they are!</w:t>
+      </w:r>
+    </w:p>
+    <w:p>
+      <w:pPr>
+        <w:rPr>
+          <w:lang w:val="en-US"/>
+        </w:rPr>
+      </w:pPr>
+    </w:p>
+    <w:p>
+      <w:pPr>
+        <w:rPr>
+          <w:lang w:val="en-US"/>
+        </w:rPr>
+      </w:pPr>
+      <w:r>
+        <w:rPr>
+          <w:b/>
+          <w:lang w:val="en-US"/>
+        </w:rPr>
+        <w:t>Age vs. Level</w:t>
+      </w:r>
+      <w:r>
+        <w:rPr>
+          <w:lang w:val="en-US"/>
+        </w:rPr>
+        <w:t xml:space="preserve">: Age will also interfere with level. A baby </w:t>
+      </w:r>
+      <w:proofErr w:type="spellStart"/>
+      <w:r>
+        <w:rPr>
+          <w:lang w:val="en-US"/>
+        </w:rPr>
+        <w:t>phonemon</w:t>
+      </w:r>
+      <w:proofErr w:type="spellEnd"/>
+      <w:r>
+        <w:rPr>
+          <w:lang w:val="en-US"/>
+        </w:rPr>
+        <w:t xml:space="preserve"> cannot reach a high level. Time will have an advantage here, </w:t>
+      </w:r>
+      <w:proofErr w:type="gramStart"/>
+      <w:r>
+        <w:rPr>
+          <w:lang w:val="en-US"/>
+        </w:rPr>
+        <w:t>whether or not</w:t>
+      </w:r>
+      <w:proofErr w:type="gramEnd"/>
+      <w:r>
+        <w:rPr>
+          <w:lang w:val="en-US"/>
+        </w:rPr>
+        <w:t xml:space="preserve"> you are the best trainer in the world.</w:t>
+      </w:r>
+    </w:p>
+    <w:p>
+      <w:pPr>
+        <w:rPr>
+          <w:lang w:val="en-US"/>
+        </w:rPr>
+      </w:pPr>
+    </w:p>
+    <w:p>
+      <w:pPr>
+        <w:rPr>
+          <w:b/>
+          <w:lang w:val="en-US"/>
+        </w:rPr>
+      </w:pPr>
+      <w:r>
+        <w:rPr>
+          <w:b/>
+          <w:lang w:val="en-US"/>
+        </w:rPr>
+        <w:t>Vocations</w:t>
+      </w:r>
+      <w:r>
+        <w:rPr>
+          <w:lang w:val="en-US"/>
+        </w:rPr>
+        <w:t xml:space="preserve">: </w:t>
+      </w:r>
+      <w:proofErr w:type="spellStart"/>
+      <w:r>
+        <w:rPr>
+          <w:lang w:val="en-US"/>
+        </w:rPr>
+        <w:t>Phonemons</w:t>
+      </w:r>
+      <w:proofErr w:type="spellEnd"/>
+      <w:r>
+        <w:rPr>
+          <w:lang w:val="en-US"/>
+        </w:rPr>
+        <w:t xml:space="preserve"> will also have vocations in their DNAs: some will have vocations for fighting, others for other types of contest, others for helping in nature, etc.</w:t>
+      </w:r>
+    </w:p>
+    <w:p>
+      <w:pPr>
+        <w:rPr>
+          <w:lang w:val="en-US"/>
+        </w:rPr>
+      </w:pPr>
+    </w:p>
+    <w:p>
+      <w:r>
+        <w:rPr>
+          <w:b/>
+          <w:lang w:val="en-US"/>
+        </w:rPr>
+        <w:t>Strategy</w:t>
+      </w:r>
+      <w:r>
+        <w:rPr>
+          <w:lang w:val="en-US"/>
+        </w:rPr>
+        <w:t xml:space="preserve">: "Train your </w:t>
+      </w:r>
+      <w:proofErr w:type="spellStart"/>
+      <w:r>
+        <w:rPr>
+          <w:lang w:val="en-US"/>
+        </w:rPr>
+        <w:t>phonemon</w:t>
+      </w:r>
+      <w:proofErr w:type="spellEnd"/>
+      <w:r>
+        <w:rPr>
+          <w:lang w:val="en-US"/>
+        </w:rPr>
+        <w:t xml:space="preserve"> for new strategies / resistances / etc. </w:t>
+      </w:r>
+      <w:r>
+        <w:t>Use the environment and physics to your advantage!"</w:t>
       </w:r>
     </w:p>
     <w:p/>
     <w:p>
-      <w:r>
-        <w:rPr>
-          <w:b/>
-        </w:rPr>
-        <w:t>Modos</w:t>
-      </w:r>
-      <w:r>
-        <w:t xml:space="preserve">: Singles, </w:t>
-      </w:r>
-      <w:proofErr w:type="spellStart"/>
-      <w:r>
-        <w:t>Doubles</w:t>
-      </w:r>
-      <w:proofErr w:type="spellEnd"/>
-      <w:r>
-        <w:t xml:space="preserve"> e Triples. Podendo ter </w:t>
-      </w:r>
-      <w:proofErr w:type="spellStart"/>
-      <w:r>
-        <w:t>ate</w:t>
-      </w:r>
-      <w:proofErr w:type="spellEnd"/>
-      <w:r>
-        <w:t xml:space="preserve"> 6 jogadores numa mesma luta (equipes de 3).</w:t>
-      </w:r>
-    </w:p>
-    <w:p/>
-    <w:p>
-      <w:r>
-        <w:rPr>
-          <w:b/>
-        </w:rPr>
-        <w:t>Transmutações</w:t>
-      </w:r>
-      <w:r>
-        <w:t xml:space="preserve">: Os </w:t>
-      </w:r>
-      <w:proofErr w:type="spellStart"/>
-      <w:r>
-        <w:t>phonemons</w:t>
-      </w:r>
-      <w:proofErr w:type="spellEnd"/>
-      <w:r>
-        <w:t xml:space="preserve"> além de se transformarem (temporária), poderão sofrer metamorfose (permanente) no meio da batalha. Os </w:t>
-      </w:r>
-      <w:proofErr w:type="spellStart"/>
-      <w:r>
-        <w:t>phonemons</w:t>
-      </w:r>
-      <w:proofErr w:type="spellEnd"/>
-      <w:r>
-        <w:t xml:space="preserve"> só poderão se transformar quando tiverem um bom elo com o adestrador e/ou quando devidamente energizados, e só poderão sofrer met</w:t>
-      </w:r>
-      <w:r>
-        <w:t>amorfose quando tiverem experiência suficiente, quando devidamente energizado ou por algum outro fator externo.</w:t>
-      </w:r>
-    </w:p>
-    <w:p/>
-    <w:p>
-      <w:r>
-        <w:t xml:space="preserve">O único </w:t>
-      </w:r>
-      <w:proofErr w:type="spellStart"/>
-      <w:r>
+      <w:pPr>
+        <w:rPr>
+          <w:lang w:val="en-US"/>
+        </w:rPr>
+      </w:pPr>
+      <w:r>
+        <w:rPr>
+          <w:b/>
+          <w:lang w:val="en-US"/>
+        </w:rPr>
+        <w:t>Experiences</w:t>
+      </w:r>
+      <w:r>
+        <w:rPr>
+          <w:lang w:val="en-US"/>
+        </w:rPr>
+        <w:t xml:space="preserve">: The exp. will be in points and knowledge data for </w:t>
+      </w:r>
+      <w:proofErr w:type="spellStart"/>
+      <w:r>
+        <w:rPr>
+          <w:lang w:val="en-US"/>
+        </w:rPr>
         <w:t>phonemon</w:t>
       </w:r>
       <w:proofErr w:type="spellEnd"/>
       <w:r>
-        <w:t xml:space="preserve"> que não se transformara de maneira convencional, é o </w:t>
-      </w:r>
-      <w:proofErr w:type="spellStart"/>
-      <w:r>
-        <w:t>Platrans</w:t>
-      </w:r>
-      <w:proofErr w:type="spellEnd"/>
-      <w:r>
-        <w:t>, que se transforma no oponente mais próximo, de escolha aleatóri</w:t>
-      </w:r>
-      <w:r>
-        <w:t>a, de escolha do adestrador ou baseado no raciocínio da IA.</w:t>
-      </w:r>
-    </w:p>
-    <w:p/>
-    <w:p>
-      <w:r>
-        <w:rPr>
-          <w:b/>
-        </w:rPr>
-        <w:t>Evasivas</w:t>
-      </w:r>
-      <w:r>
-        <w:t>: poderão ser para cima (esquerda, na visão plataforma), para baixo (direita) e dentre essas duas, rolando.</w:t>
-      </w:r>
-    </w:p>
-    <w:p/>
-    <w:p>
-      <w:r>
-        <w:rPr>
-          <w:b/>
-        </w:rPr>
-        <w:t>Autoridade</w:t>
-      </w:r>
-      <w:r>
-        <w:t xml:space="preserve">: Mesmo capturados, </w:t>
-      </w:r>
-      <w:proofErr w:type="spellStart"/>
-      <w:r>
-        <w:t>phonemons</w:t>
-      </w:r>
-      <w:proofErr w:type="spellEnd"/>
-      <w:r>
+        <w:rPr>
+          <w:lang w:val="en-US"/>
+        </w:rPr>
+        <w:t xml:space="preserve"> AI. There will be the exp. in fights (even if the </w:t>
+      </w:r>
+      <w:proofErr w:type="spellStart"/>
+      <w:r>
+        <w:rPr>
+          <w:lang w:val="en-US"/>
+        </w:rPr>
+        <w:t>phonemon</w:t>
+      </w:r>
+      <w:proofErr w:type="spellEnd"/>
+      <w:r>
+        <w:rPr>
+          <w:lang w:val="en-US"/>
+        </w:rPr>
+        <w:t xml:space="preserve"> passed out, it won't lose the exp it has gained so far) and conclusive</w:t>
+      </w:r>
+      <w:r>
+        <w:rPr>
+          <w:lang w:val="en-US"/>
+        </w:rPr>
         <w:t xml:space="preserve"> </w:t>
       </w:r>
-      <w:proofErr w:type="spellStart"/>
-      <w:r>
-        <w:t>poderao</w:t>
-      </w:r>
-      <w:proofErr w:type="spellEnd"/>
-      <w:r>
-        <w:t xml:space="preserve"> </w:t>
-      </w:r>
-      <w:proofErr w:type="spellStart"/>
-      <w:r>
-        <w:t>nao</w:t>
-      </w:r>
-      <w:proofErr w:type="spellEnd"/>
-      <w:r>
-        <w:t xml:space="preserve"> obedecer o adestrador ou </w:t>
-      </w:r>
-      <w:r>
-        <w:t>saber lutar. C</w:t>
-      </w:r>
-      <w:r>
-        <w:t>abe ao adestrador/criador adestrá-los num treino cansativo e muito bem bolado.</w:t>
-      </w:r>
-    </w:p>
-    <w:p/>
-    <w:p>
-      <w:r>
-        <w:rPr>
-          <w:b/>
-        </w:rPr>
-        <w:t>Mixagem de poderes</w:t>
-      </w:r>
-      <w:r>
-        <w:t xml:space="preserve">: Haverá a mixagem de poderes, podendo fazer os poderes de dois inimigos, de dois parceiros ou do mesmo </w:t>
-      </w:r>
-      <w:proofErr w:type="spellStart"/>
-      <w:r>
-        <w:t>phonemon</w:t>
-      </w:r>
-      <w:proofErr w:type="spellEnd"/>
-      <w:r>
-        <w:t xml:space="preserve"> se colidirem, podendo enfraquec</w:t>
-      </w:r>
-      <w:r>
-        <w:t xml:space="preserve">er/destruir um e/ou outro, se mixar, ir para a frente ou para </w:t>
-      </w:r>
-      <w:proofErr w:type="spellStart"/>
-      <w:r>
-        <w:t>tras</w:t>
-      </w:r>
-      <w:proofErr w:type="spellEnd"/>
-      <w:r>
-        <w:t xml:space="preserve"> (física aplicada aqui).</w:t>
-      </w:r>
-    </w:p>
-    <w:p/>
-    <w:p>
-      <w:proofErr w:type="spellStart"/>
-      <w:r>
-        <w:rPr>
-          <w:b/>
-        </w:rPr>
-        <w:t>Avaliabilidade</w:t>
-      </w:r>
-      <w:proofErr w:type="spellEnd"/>
-      <w:r>
-        <w:t xml:space="preserve">: Você </w:t>
-      </w:r>
-      <w:proofErr w:type="spellStart"/>
-      <w:r>
-        <w:t>devera</w:t>
-      </w:r>
-      <w:proofErr w:type="spellEnd"/>
-      <w:r>
-        <w:t xml:space="preserve"> </w:t>
-      </w:r>
-      <w:proofErr w:type="spellStart"/>
-      <w:r>
-        <w:t>escanear</w:t>
-      </w:r>
-      <w:proofErr w:type="spellEnd"/>
-      <w:r>
-        <w:t xml:space="preserve"> um </w:t>
-      </w:r>
-      <w:proofErr w:type="spellStart"/>
-      <w:r>
-        <w:t>phone-card</w:t>
-      </w:r>
-      <w:proofErr w:type="spellEnd"/>
-      <w:r>
-        <w:t xml:space="preserve"> para então liberar um </w:t>
-      </w:r>
-      <w:proofErr w:type="spellStart"/>
-      <w:r>
-        <w:t>phonemon</w:t>
-      </w:r>
-      <w:proofErr w:type="spellEnd"/>
-      <w:r>
-        <w:t xml:space="preserve"> por no máximo duas horas, então ele </w:t>
-      </w:r>
-      <w:proofErr w:type="spellStart"/>
-      <w:r>
-        <w:t>sera</w:t>
-      </w:r>
-      <w:proofErr w:type="spellEnd"/>
-      <w:r>
-        <w:t xml:space="preserve"> recolhido e você terá de o </w:t>
-      </w:r>
-      <w:proofErr w:type="spellStart"/>
-      <w:r>
-        <w:t>re-escanear</w:t>
-      </w:r>
-      <w:proofErr w:type="spellEnd"/>
-      <w:r>
-        <w:t>. E</w:t>
-      </w:r>
-      <w:r>
-        <w:t xml:space="preserve">nquanto um </w:t>
-      </w:r>
-      <w:proofErr w:type="spellStart"/>
-      <w:r>
-        <w:t>phonemon</w:t>
-      </w:r>
-      <w:proofErr w:type="spellEnd"/>
-      <w:r>
-        <w:t xml:space="preserve"> estiver sido liberado/</w:t>
-      </w:r>
-      <w:proofErr w:type="spellStart"/>
-      <w:r>
-        <w:t>escaneado</w:t>
-      </w:r>
-      <w:proofErr w:type="spellEnd"/>
-      <w:r>
-        <w:t xml:space="preserve">, quem tiver o mesmo código do seu </w:t>
-      </w:r>
-      <w:proofErr w:type="spellStart"/>
-      <w:r>
-        <w:t>phonemon</w:t>
-      </w:r>
-      <w:proofErr w:type="spellEnd"/>
-      <w:r>
-        <w:t xml:space="preserve">, não poderá usá-lo, ele estará ocupado (os </w:t>
-      </w:r>
-      <w:proofErr w:type="spellStart"/>
-      <w:r>
-        <w:t>phone-cards</w:t>
-      </w:r>
-      <w:proofErr w:type="spellEnd"/>
-      <w:r>
-        <w:t xml:space="preserve"> serão portas para universos, igual as portas dos Monstros S.A). Os </w:t>
-      </w:r>
-      <w:proofErr w:type="spellStart"/>
-      <w:r>
-        <w:t>phonemons</w:t>
-      </w:r>
-      <w:proofErr w:type="spellEnd"/>
-      <w:r>
-        <w:t xml:space="preserve"> não serão </w:t>
-      </w:r>
-      <w:proofErr w:type="spellStart"/>
-      <w:r>
-        <w:t>própriamente</w:t>
-      </w:r>
-      <w:proofErr w:type="spellEnd"/>
-      <w:r>
-        <w:t xml:space="preserve"> armaze</w:t>
-      </w:r>
-      <w:r>
-        <w:t xml:space="preserve">nados nos </w:t>
-      </w:r>
-      <w:proofErr w:type="spellStart"/>
-      <w:r>
-        <w:t>cards</w:t>
-      </w:r>
-      <w:proofErr w:type="spellEnd"/>
-      <w:r>
-        <w:t>, apenas serão links para onde eles estão!</w:t>
-      </w:r>
-    </w:p>
-    <w:p/>
-    <w:p>
-      <w:r>
-        <w:rPr>
-          <w:b/>
-        </w:rPr>
-        <w:t xml:space="preserve">Idade vs. </w:t>
-      </w:r>
-      <w:proofErr w:type="spellStart"/>
-      <w:r>
-        <w:rPr>
-          <w:b/>
-        </w:rPr>
-        <w:t>Level</w:t>
-      </w:r>
-      <w:proofErr w:type="spellEnd"/>
-      <w:r>
-        <w:t xml:space="preserve">: A idade também irá interferir no nível. Um </w:t>
-      </w:r>
-      <w:proofErr w:type="spellStart"/>
-      <w:r>
-        <w:t>phonemon</w:t>
-      </w:r>
-      <w:proofErr w:type="spellEnd"/>
-      <w:r>
-        <w:t xml:space="preserve"> bebê não poderá chegar num nível alto. Aqui o tempo terá vantagem, quer ou não</w:t>
+      <w:r>
+        <w:rPr>
+          <w:lang w:val="en-US"/>
+        </w:rPr>
+        <w:t>exp.</w:t>
+      </w:r>
+      <w:r>
+        <w:rPr>
+          <w:lang w:val="en-US"/>
+        </w:rPr>
+        <w:t xml:space="preserve"> (the learning and the conclusion of the whole battle). </w:t>
+      </w:r>
+      <w:proofErr w:type="spellStart"/>
+      <w:r>
+        <w:rPr>
+          <w:lang w:val="en-US"/>
+        </w:rPr>
+        <w:t>Phonemons</w:t>
+      </w:r>
+      <w:proofErr w:type="spellEnd"/>
+      <w:r>
+        <w:rPr>
+          <w:lang w:val="en-US"/>
+        </w:rPr>
+        <w:t xml:space="preserve"> experiences may be infinite level according to memory.</w:t>
       </w:r>
       <w:bookmarkStart w:id="0" w:name="_GoBack"/>
       <w:bookmarkEnd w:id="0"/>
-      <w:r>
-        <w:t xml:space="preserve"> seja o melhor adestrador do mundo.</w:t>
-      </w:r>
-    </w:p>
-    <w:p/>
-    <w:p>
-      <w:r>
-        <w:rPr>
-          <w:b/>
-        </w:rPr>
-        <w:t>Vocações</w:t>
-      </w:r>
-      <w:r>
-        <w:t xml:space="preserve">: Os </w:t>
-      </w:r>
-      <w:proofErr w:type="spellStart"/>
-      <w:r>
-        <w:t>phonemons</w:t>
-      </w:r>
-      <w:proofErr w:type="spellEnd"/>
-      <w:r>
-        <w:t xml:space="preserve"> ta</w:t>
-      </w:r>
-      <w:r>
-        <w:t xml:space="preserve">mbém terão vocações em seus </w:t>
-      </w:r>
-      <w:proofErr w:type="spellStart"/>
-      <w:r>
-        <w:t>DNAs</w:t>
-      </w:r>
-      <w:proofErr w:type="spellEnd"/>
-      <w:r>
-        <w:t>: uns terão vocações para lutas, outros para outros tipos de concurso, outros para ajudar na natureza, etc.</w:t>
-      </w:r>
-    </w:p>
-    <w:p/>
-    <w:p>
-      <w:proofErr w:type="spellStart"/>
-      <w:r>
-        <w:rPr>
-          <w:b/>
-        </w:rPr>
-        <w:t>Estrategia</w:t>
-      </w:r>
-      <w:proofErr w:type="spellEnd"/>
-      <w:r>
-        <w:t xml:space="preserve">: "Treine seu </w:t>
-      </w:r>
-      <w:proofErr w:type="spellStart"/>
-      <w:r>
-        <w:t>phonemon</w:t>
-      </w:r>
-      <w:proofErr w:type="spellEnd"/>
-      <w:r>
-        <w:t xml:space="preserve"> p/ novas </w:t>
-      </w:r>
-      <w:proofErr w:type="spellStart"/>
-      <w:r>
-        <w:t>estrategias</w:t>
-      </w:r>
-      <w:proofErr w:type="spellEnd"/>
-      <w:r>
-        <w:t>/resistências/etc. Use o ambiente e a física à seu favor!"</w:t>
-      </w:r>
-    </w:p>
-    <w:p/>
-    <w:p>
-      <w:r>
-        <w:rPr>
-          <w:b/>
-        </w:rPr>
-        <w:t>Ex</w:t>
-      </w:r>
-      <w:r>
-        <w:rPr>
-          <w:b/>
-        </w:rPr>
-        <w:t>periências</w:t>
-      </w:r>
-      <w:r>
-        <w:t xml:space="preserve">: As exp. serão em pontos e em dados de conhecimento para a IA do </w:t>
-      </w:r>
-      <w:proofErr w:type="spellStart"/>
-      <w:r>
-        <w:t>phonemon</w:t>
-      </w:r>
-      <w:proofErr w:type="spellEnd"/>
-      <w:r>
-        <w:t xml:space="preserve">. </w:t>
-      </w:r>
-      <w:proofErr w:type="spellStart"/>
-      <w:r>
-        <w:t>Haverão</w:t>
-      </w:r>
-      <w:proofErr w:type="spellEnd"/>
-      <w:r>
-        <w:t xml:space="preserve"> as exp. em lutas (mesmo o </w:t>
-      </w:r>
-      <w:proofErr w:type="spellStart"/>
-      <w:r>
-        <w:t>phonemon</w:t>
-      </w:r>
-      <w:proofErr w:type="spellEnd"/>
-      <w:r>
-        <w:t xml:space="preserve"> desmaiando, não perdera as exp. que ganhou </w:t>
-      </w:r>
-      <w:proofErr w:type="spellStart"/>
-      <w:r>
-        <w:t>ate</w:t>
-      </w:r>
-      <w:proofErr w:type="spellEnd"/>
-      <w:r>
-        <w:t xml:space="preserve"> então) e as exp. conclusivas (o aprendizado e a conclusão de toda a batalha). Ex</w:t>
-      </w:r>
-      <w:r>
-        <w:t xml:space="preserve">periências dos </w:t>
-      </w:r>
-      <w:proofErr w:type="spellStart"/>
-      <w:r>
-        <w:t>phonemons</w:t>
-      </w:r>
-      <w:proofErr w:type="spellEnd"/>
-      <w:r>
-        <w:t xml:space="preserve"> poderão ter nível infinito de acordo com </w:t>
-      </w:r>
-      <w:proofErr w:type="spellStart"/>
-      <w:r>
-        <w:t>memoria</w:t>
-      </w:r>
-      <w:proofErr w:type="spellEnd"/>
-      <w:r>
-        <w:t>.</w:t>
-      </w:r>
     </w:p>
     <w:sectPr>
       <w:pgSz w:w="11909" w:h="16834"/>
@@ -481,7 +682,7 @@
 </file>
 
 <file path=word/styles.xml><?xml version="1.0" encoding="utf-8"?>
-<w:styles xmlns:mc="http://schemas.openxmlformats.org/markup-compatibility/2006" xmlns:r="http://schemas.openxmlformats.org/officeDocument/2006/relationships" xmlns:w="http://schemas.openxmlformats.org/wordprocessingml/2006/main" xmlns:w14="http://schemas.microsoft.com/office/word/2010/wordml" xmlns:w15="http://schemas.microsoft.com/office/word/2012/wordml" mc:Ignorable="w14 w15">
+<w:styles xmlns:mc="http://schemas.openxmlformats.org/markup-compatibility/2006" xmlns:r="http://schemas.openxmlformats.org/officeDocument/2006/relationships" xmlns:w="http://schemas.openxmlformats.org/wordprocessingml/2006/main" xmlns:w14="http://schemas.microsoft.com/office/word/2010/wordml" xmlns:w15="http://schemas.microsoft.com/office/word/2012/wordml" xmlns:w16cid="http://schemas.microsoft.com/office/word/2016/wordml/cid" xmlns:w16se="http://schemas.microsoft.com/office/word/2015/wordml/symex" mc:Ignorable="w14 w15 w16se w16cid">
   <w:docDefaults>
     <w:rPrDefault>
       <w:rPr>
@@ -498,7 +699,7 @@
       </w:pPr>
     </w:pPrDefault>
   </w:docDefaults>
-  <w:latentStyles w:defLockedState="0" w:defUIPriority="99" w:defSemiHidden="0" w:defUnhideWhenUsed="0" w:defQFormat="0" w:count="371">
+  <w:latentStyles w:defLockedState="0" w:defUIPriority="99" w:defSemiHidden="0" w:defUnhideWhenUsed="0" w:defQFormat="0" w:count="376">
     <w:lsdException w:name="Normal" w:uiPriority="0" w:qFormat="1"/>
     <w:lsdException w:name="heading 1" w:uiPriority="9" w:qFormat="1"/>
     <w:lsdException w:name="heading 2" w:semiHidden="1" w:uiPriority="9" w:unhideWhenUsed="1" w:qFormat="1"/>
@@ -604,7 +805,6 @@
     <w:lsdException w:name="HTML Sample" w:semiHidden="1" w:unhideWhenUsed="1"/>
     <w:lsdException w:name="HTML Typewriter" w:semiHidden="1" w:unhideWhenUsed="1"/>
     <w:lsdException w:name="HTML Variable" w:semiHidden="1" w:unhideWhenUsed="1"/>
-    <w:lsdException w:name="Normal Table" w:semiHidden="1" w:unhideWhenUsed="1"/>
     <w:lsdException w:name="annotation subject" w:semiHidden="1" w:unhideWhenUsed="1"/>
     <w:lsdException w:name="No List" w:semiHidden="1" w:unhideWhenUsed="1"/>
     <w:lsdException w:name="Outline List 1" w:semiHidden="1" w:unhideWhenUsed="1"/>
@@ -647,11 +847,8 @@
     <w:lsdException w:name="Table Contemporary" w:semiHidden="1" w:unhideWhenUsed="1"/>
     <w:lsdException w:name="Table Elegant" w:semiHidden="1" w:unhideWhenUsed="1"/>
     <w:lsdException w:name="Table Professional" w:semiHidden="1" w:unhideWhenUsed="1"/>
-    <w:lsdException w:name="Table Subtle 1" w:semiHidden="1" w:unhideWhenUsed="1"/>
     <w:lsdException w:name="Table Subtle 2" w:semiHidden="1" w:unhideWhenUsed="1"/>
     <w:lsdException w:name="Table Web 1" w:semiHidden="1" w:unhideWhenUsed="1"/>
-    <w:lsdException w:name="Table Web 2" w:semiHidden="1" w:unhideWhenUsed="1"/>
-    <w:lsdException w:name="Table Web 3" w:semiHidden="1" w:unhideWhenUsed="1"/>
     <w:lsdException w:name="Balloon Text" w:semiHidden="1" w:unhideWhenUsed="1"/>
     <w:lsdException w:name="Table Grid" w:uiPriority="39"/>
     <w:lsdException w:name="Table Theme" w:semiHidden="1" w:unhideWhenUsed="1"/>
@@ -870,11 +1067,16 @@
     <w:lsdException w:name="List Table 5 Dark Accent 6" w:uiPriority="50"/>
     <w:lsdException w:name="List Table 6 Colorful Accent 6" w:uiPriority="51"/>
     <w:lsdException w:name="List Table 7 Colorful Accent 6" w:uiPriority="52"/>
+    <w:lsdException w:name="Mention" w:semiHidden="1" w:unhideWhenUsed="1"/>
+    <w:lsdException w:name="Smart Hyperlink" w:semiHidden="1" w:unhideWhenUsed="1"/>
+    <w:lsdException w:name="Hashtag" w:semiHidden="1" w:unhideWhenUsed="1"/>
+    <w:lsdException w:name="Unresolved Mention" w:semiHidden="1" w:unhideWhenUsed="1"/>
+    <w:lsdException w:name="Smart Link" w:semiHidden="1" w:unhideWhenUsed="1"/>
   </w:latentStyles>
   <w:style w:type="paragraph" w:default="1" w:styleId="Normal">
     <w:name w:val="Normal"/>
   </w:style>
-  <w:style w:type="paragraph" w:styleId="Ttulo1">
+  <w:style w:type="paragraph" w:styleId="Heading1">
     <w:name w:val="heading 1"/>
     <w:basedOn w:val="Normal"/>
     <w:next w:val="Normal"/>
@@ -891,7 +1093,7 @@
       <w:szCs w:val="32"/>
     </w:rPr>
   </w:style>
-  <w:style w:type="paragraph" w:styleId="Ttulo2">
+  <w:style w:type="paragraph" w:styleId="Heading2">
     <w:name w:val="heading 2"/>
     <w:basedOn w:val="Normal"/>
     <w:next w:val="Normal"/>
@@ -909,7 +1111,7 @@
       <w:szCs w:val="26"/>
     </w:rPr>
   </w:style>
-  <w:style w:type="paragraph" w:styleId="Ttulo3">
+  <w:style w:type="paragraph" w:styleId="Heading3">
     <w:name w:val="heading 3"/>
     <w:basedOn w:val="Normal"/>
     <w:next w:val="Normal"/>
@@ -928,7 +1130,7 @@
       <w:szCs w:val="24"/>
     </w:rPr>
   </w:style>
-  <w:style w:type="paragraph" w:styleId="Ttulo4">
+  <w:style w:type="paragraph" w:styleId="Heading4">
     <w:name w:val="heading 4"/>
     <w:basedOn w:val="Normal"/>
     <w:next w:val="Normal"/>
@@ -945,7 +1147,7 @@
       <w:u w:val="single"/>
     </w:rPr>
   </w:style>
-  <w:style w:type="paragraph" w:styleId="Ttulo5">
+  <w:style w:type="paragraph" w:styleId="Heading5">
     <w:name w:val="heading 5"/>
     <w:basedOn w:val="Normal"/>
     <w:next w:val="Normal"/>
@@ -961,7 +1163,7 @@
       <w:color w:val="666666"/>
     </w:rPr>
   </w:style>
-  <w:style w:type="paragraph" w:styleId="Ttulo6">
+  <w:style w:type="paragraph" w:styleId="Heading6">
     <w:name w:val="heading 6"/>
     <w:basedOn w:val="Normal"/>
     <w:next w:val="Normal"/>
@@ -978,13 +1180,13 @@
       <w:color w:val="666666"/>
     </w:rPr>
   </w:style>
-  <w:style w:type="character" w:default="1" w:styleId="Fontepargpadro">
+  <w:style w:type="character" w:default="1" w:styleId="DefaultParagraphFont">
     <w:name w:val="Default Paragraph Font"/>
     <w:uiPriority w:val="1"/>
     <w:semiHidden/>
     <w:unhideWhenUsed/>
   </w:style>
-  <w:style w:type="table" w:default="1" w:styleId="Tabelanormal">
+  <w:style w:type="table" w:default="1" w:styleId="TableNormal">
     <w:name w:val="Normal Table"/>
     <w:uiPriority w:val="99"/>
     <w:semiHidden/>
@@ -999,14 +1201,14 @@
       </w:tblCellMar>
     </w:tblPr>
   </w:style>
-  <w:style w:type="numbering" w:default="1" w:styleId="Semlista">
+  <w:style w:type="numbering" w:default="1" w:styleId="NoList">
     <w:name w:val="No List"/>
     <w:uiPriority w:val="99"/>
     <w:semiHidden/>
     <w:unhideWhenUsed/>
   </w:style>
-  <w:style w:type="table" w:customStyle="1" w:styleId="TableNormal">
-    <w:name w:val="Table Normal"/>
+  <w:style w:type="table" w:customStyle="1" w:styleId="TableNormal1">
+    <w:name w:val="Table Normal1"/>
     <w:tblPr>
       <w:tblCellMar>
         <w:top w:w="0" w:type="dxa"/>
@@ -1016,7 +1218,7 @@
       </w:tblCellMar>
     </w:tblPr>
   </w:style>
-  <w:style w:type="paragraph" w:styleId="Ttulo">
+  <w:style w:type="paragraph" w:styleId="Title">
     <w:name w:val="Title"/>
     <w:basedOn w:val="Normal"/>
     <w:next w:val="Normal"/>
@@ -1031,7 +1233,7 @@
       <w:szCs w:val="42"/>
     </w:rPr>
   </w:style>
-  <w:style w:type="paragraph" w:styleId="Subttulo">
+  <w:style w:type="paragraph" w:styleId="Subtitle">
     <w:name w:val="Subtitle"/>
     <w:basedOn w:val="Normal"/>
     <w:next w:val="Normal"/>

</xml_diff>